<commit_message>
update pdf and doc files
</commit_message>
<xml_diff>
--- a/src/docs/michael_f_alvarez--resume.docx
+++ b/src/docs/michael_f_alvarez--resume.docx
@@ -67,7 +67,8 @@
     </w:p>
     <w:p>
       <w:pPr>
-        <w:spacing w:after="0" w:before="0" w:lineRule="auto"/>
+        <w:spacing w:after="0" w:before="0" w:line="276" w:lineRule="auto"/>
+        <w:ind w:left="0" w:firstLine="0"/>
         <w:jc w:val="right"/>
         <w:rPr>
           <w:rFonts w:ascii="Helvetica Neue" w:cs="Helvetica Neue" w:eastAsia="Helvetica Neue" w:hAnsi="Helvetica Neue"/>
@@ -84,7 +85,7 @@
             <w:szCs w:val="18"/>
             <w:rtl w:val="0"/>
           </w:rPr>
-          <w:t xml:space="preserve">michael_fred_alvarez@yahoo.com</w:t>
+          <w:t xml:space="preserve">m-f-alvarez@outlook.com</w:t>
         </w:r>
       </w:hyperlink>
       <w:r>
@@ -129,30 +130,71 @@
       </w:hyperlink>
       <w:r>
         <w:rPr>
-          <w:rtl w:val="0"/>
-        </w:rPr>
-      </w:r>
-    </w:p>
-    <w:p>
-      <w:pPr>
-        <w:spacing w:after="130" w:before="130" w:line="252.00000000000003" w:lineRule="auto"/>
+          <w:rFonts w:ascii="Helvetica Neue" w:cs="Helvetica Neue" w:eastAsia="Helvetica Neue" w:hAnsi="Helvetica Neue"/>
+          <w:sz w:val="18"/>
+          <w:szCs w:val="18"/>
+          <w:rtl w:val="0"/>
+        </w:rPr>
+        <w:t xml:space="preserve"> </w:t>
+      </w:r>
+      <w:r>
+        <w:rPr>
+          <w:rFonts w:ascii="Helvetica Neue" w:cs="Helvetica Neue" w:eastAsia="Helvetica Neue" w:hAnsi="Helvetica Neue"/>
+          <w:color w:val="666666"/>
+          <w:sz w:val="18"/>
+          <w:szCs w:val="18"/>
+          <w:rtl w:val="0"/>
+        </w:rPr>
+        <w:t xml:space="preserve">•</w:t>
+      </w:r>
+      <w:r>
+        <w:rPr>
+          <w:rFonts w:ascii="Helvetica Neue" w:cs="Helvetica Neue" w:eastAsia="Helvetica Neue" w:hAnsi="Helvetica Neue"/>
+          <w:sz w:val="18"/>
+          <w:szCs w:val="18"/>
+          <w:rtl w:val="0"/>
+        </w:rPr>
+        <w:t xml:space="preserve"> </w:t>
+      </w:r>
+      <w:r>
+        <w:rPr>
+          <w:rFonts w:ascii="Helvetica Neue" w:cs="Helvetica Neue" w:eastAsia="Helvetica Neue" w:hAnsi="Helvetica Neue"/>
+          <w:color w:val="666666"/>
+          <w:sz w:val="18"/>
+          <w:szCs w:val="18"/>
+          <w:rtl w:val="0"/>
+        </w:rPr>
+        <w:t xml:space="preserve">San Mateo, CA</w:t>
+      </w:r>
+      <w:r>
+        <w:rPr>
+          <w:rFonts w:ascii="Helvetica Neue" w:cs="Helvetica Neue" w:eastAsia="Helvetica Neue" w:hAnsi="Helvetica Neue"/>
+          <w:sz w:val="18"/>
+          <w:szCs w:val="18"/>
+          <w:rtl w:val="0"/>
+        </w:rPr>
+        <w:t xml:space="preserve"> </w:t>
+      </w:r>
+    </w:p>
+    <w:p>
+      <w:pPr>
+        <w:spacing w:after="120" w:before="120" w:line="276" w:lineRule="auto"/>
+        <w:ind w:left="0" w:firstLine="0"/>
         <w:jc w:val="right"/>
-        <w:rPr>
-          <w:rFonts w:ascii="Helvetica Neue" w:cs="Helvetica Neue" w:eastAsia="Helvetica Neue" w:hAnsi="Helvetica Neue"/>
-          <w:sz w:val="18"/>
-          <w:szCs w:val="18"/>
-        </w:rPr>
-      </w:pPr>
-      <w:r>
-        <w:rPr>
-          <w:rFonts w:ascii="Helvetica Neue" w:cs="Helvetica Neue" w:eastAsia="Helvetica Neue" w:hAnsi="Helvetica Neue"/>
-          <w:color w:val="666666"/>
-          <w:sz w:val="18"/>
-          <w:szCs w:val="18"/>
-          <w:rtl w:val="0"/>
-        </w:rPr>
-        <w:t xml:space="preserve">San Mateo, CA</w:t>
-      </w:r>
+        <w:rPr/>
+      </w:pPr>
+      <w:hyperlink r:id="rId8">
+        <w:r>
+          <w:rPr>
+            <w:rFonts w:ascii="Helvetica Neue" w:cs="Helvetica Neue" w:eastAsia="Helvetica Neue" w:hAnsi="Helvetica Neue"/>
+            <w:color w:val="1155cc"/>
+            <w:sz w:val="18"/>
+            <w:szCs w:val="18"/>
+            <w:rtl w:val="0"/>
+          </w:rPr>
+          <w:t xml:space="preserve">github.com/awwmicky</w:t>
+        </w:r>
+      </w:hyperlink>
       <w:r>
         <w:rPr>
           <w:rFonts w:ascii="Helvetica Neue" w:cs="Helvetica Neue" w:eastAsia="Helvetica Neue" w:hAnsi="Helvetica Neue"/>
@@ -181,7 +223,45 @@
         </w:rPr>
         <w:t xml:space="preserve"> </w:t>
       </w:r>
-      <w:hyperlink r:id="rId8">
+      <w:hyperlink r:id="rId9">
+        <w:r>
+          <w:rPr>
+            <w:rFonts w:ascii="Helvetica Neue" w:cs="Helvetica Neue" w:eastAsia="Helvetica Neue" w:hAnsi="Helvetica Neue"/>
+            <w:color w:val="1155cc"/>
+            <w:sz w:val="18"/>
+            <w:szCs w:val="18"/>
+            <w:rtl w:val="0"/>
+          </w:rPr>
+          <w:t xml:space="preserve">linkedin.com/in/awwmicky</w:t>
+        </w:r>
+      </w:hyperlink>
+      <w:r>
+        <w:rPr>
+          <w:rtl w:val="0"/>
+        </w:rPr>
+      </w:r>
+    </w:p>
+    <w:p>
+      <w:pPr>
+        <w:spacing w:after="0" w:before="0" w:line="276" w:lineRule="auto"/>
+        <w:ind w:left="0" w:firstLine="0"/>
+        <w:jc w:val="right"/>
+        <w:rPr>
+          <w:rFonts w:ascii="Helvetica Neue" w:cs="Helvetica Neue" w:eastAsia="Helvetica Neue" w:hAnsi="Helvetica Neue"/>
+          <w:sz w:val="18"/>
+          <w:szCs w:val="18"/>
+        </w:rPr>
+        <w:sectPr>
+          <w:pgSz w:h="15840" w:w="12240" w:orient="portrait"/>
+          <w:pgMar w:bottom="576" w:top="576" w:left="720" w:right="720" w:header="720" w:footer="720"/>
+          <w:pgNumType w:start="1"/>
+          <w:cols w:equalWidth="0" w:num="2">
+            <w:col w:space="0" w:w="5400"/>
+            <w:col w:space="0" w:w="5400"/>
+          </w:cols>
+        </w:sectPr>
+      </w:pPr>
+      <w:hyperlink r:id="rId10">
         <w:r>
           <w:rPr>
             <w:rFonts w:ascii="Helvetica Neue" w:cs="Helvetica Neue" w:eastAsia="Helvetica Neue" w:hAnsi="Helvetica Neue"/>
@@ -201,92 +281,6 @@
     </w:p>
     <w:p>
       <w:pPr>
-        <w:spacing w:after="0" w:before="0" w:lineRule="auto"/>
-        <w:jc w:val="right"/>
-        <w:rPr>
-          <w:rFonts w:ascii="Helvetica Neue" w:cs="Helvetica Neue" w:eastAsia="Helvetica Neue" w:hAnsi="Helvetica Neue"/>
-          <w:sz w:val="18"/>
-          <w:szCs w:val="18"/>
-        </w:rPr>
-        <w:sectPr>
-          <w:pgSz w:h="15840" w:w="12240" w:orient="portrait"/>
-          <w:pgMar w:bottom="576" w:top="576" w:left="720" w:right="720" w:header="720" w:footer="720"/>
-          <w:pgNumType w:start="1"/>
-          <w:cols w:equalWidth="0" w:num="2">
-            <w:col w:space="0" w:w="5400"/>
-            <w:col w:space="0" w:w="5400"/>
-          </w:cols>
-        </w:sectPr>
-      </w:pPr>
-      <w:r>
-        <w:rPr>
-          <w:rFonts w:ascii="Helvetica Neue" w:cs="Helvetica Neue" w:eastAsia="Helvetica Neue" w:hAnsi="Helvetica Neue"/>
-          <w:sz w:val="18"/>
-          <w:szCs w:val="18"/>
-          <w:rtl w:val="0"/>
-        </w:rPr>
-        <w:t xml:space="preserve"> </w:t>
-      </w:r>
-      <w:hyperlink r:id="rId9">
-        <w:r>
-          <w:rPr>
-            <w:rFonts w:ascii="Helvetica Neue" w:cs="Helvetica Neue" w:eastAsia="Helvetica Neue" w:hAnsi="Helvetica Neue"/>
-            <w:color w:val="1155cc"/>
-            <w:sz w:val="18"/>
-            <w:szCs w:val="18"/>
-            <w:rtl w:val="0"/>
-          </w:rPr>
-          <w:t xml:space="preserve">github.com/awwmicky</w:t>
-        </w:r>
-      </w:hyperlink>
-      <w:r>
-        <w:rPr>
-          <w:rFonts w:ascii="Helvetica Neue" w:cs="Helvetica Neue" w:eastAsia="Helvetica Neue" w:hAnsi="Helvetica Neue"/>
-          <w:sz w:val="18"/>
-          <w:szCs w:val="18"/>
-          <w:rtl w:val="0"/>
-        </w:rPr>
-        <w:t xml:space="preserve"> </w:t>
-      </w:r>
-      <w:r>
-        <w:rPr>
-          <w:rFonts w:ascii="Helvetica Neue" w:cs="Helvetica Neue" w:eastAsia="Helvetica Neue" w:hAnsi="Helvetica Neue"/>
-          <w:color w:val="666666"/>
-          <w:sz w:val="18"/>
-          <w:szCs w:val="18"/>
-          <w:rtl w:val="0"/>
-        </w:rPr>
-        <w:t xml:space="preserve">•</w:t>
-      </w:r>
-      <w:r>
-        <w:rPr>
-          <w:rFonts w:ascii="Helvetica Neue" w:cs="Helvetica Neue" w:eastAsia="Helvetica Neue" w:hAnsi="Helvetica Neue"/>
-          <w:sz w:val="18"/>
-          <w:szCs w:val="18"/>
-          <w:rtl w:val="0"/>
-        </w:rPr>
-        <w:t xml:space="preserve">  </w:t>
-      </w:r>
-      <w:hyperlink r:id="rId10">
-        <w:r>
-          <w:rPr>
-            <w:rFonts w:ascii="Helvetica Neue" w:cs="Helvetica Neue" w:eastAsia="Helvetica Neue" w:hAnsi="Helvetica Neue"/>
-            <w:color w:val="1155cc"/>
-            <w:sz w:val="18"/>
-            <w:szCs w:val="18"/>
-            <w:rtl w:val="0"/>
-          </w:rPr>
-          <w:t xml:space="preserve">linkedin.com/in/awwmicky</w:t>
-        </w:r>
-      </w:hyperlink>
-      <w:r>
-        <w:rPr>
-          <w:rtl w:val="0"/>
-        </w:rPr>
-      </w:r>
-    </w:p>
-    <w:p>
-      <w:pPr>
         <w:spacing w:after="100" w:before="300" w:lineRule="auto"/>
         <w:rPr/>
       </w:pPr>
@@ -1134,6 +1128,183 @@
         <w:t xml:space="preserve">[</w:t>
       </w:r>
       <w:hyperlink r:id="rId11">
+        <w:r>
+          <w:rPr>
+            <w:rFonts w:ascii="Helvetica Neue" w:cs="Helvetica Neue" w:eastAsia="Helvetica Neue" w:hAnsi="Helvetica Neue"/>
+            <w:color w:val="1155cc"/>
+            <w:sz w:val="20"/>
+            <w:szCs w:val="20"/>
+            <w:rtl w:val="0"/>
+          </w:rPr>
+          <w:t xml:space="preserve">code</w:t>
+        </w:r>
+      </w:hyperlink>
+      <w:r>
+        <w:rPr>
+          <w:rFonts w:ascii="Helvetica Neue" w:cs="Helvetica Neue" w:eastAsia="Helvetica Neue" w:hAnsi="Helvetica Neue"/>
+          <w:color w:val="666666"/>
+          <w:sz w:val="20"/>
+          <w:szCs w:val="20"/>
+          <w:rtl w:val="0"/>
+        </w:rPr>
+        <w:t xml:space="preserve">]</w:t>
+        <w:tab/>
+        <w:t xml:space="preserve">August 2021 - Sept 2021</w:t>
+      </w:r>
+    </w:p>
+    <w:p>
+      <w:pPr>
+        <w:rPr>
+          <w:rFonts w:ascii="Helvetica Neue" w:cs="Helvetica Neue" w:eastAsia="Helvetica Neue" w:hAnsi="Helvetica Neue"/>
+          <w:sz w:val="14"/>
+          <w:szCs w:val="14"/>
+        </w:rPr>
+      </w:pPr>
+      <w:r>
+        <w:rPr>
+          <w:rFonts w:ascii="Helvetica Neue" w:cs="Helvetica Neue" w:eastAsia="Helvetica Neue" w:hAnsi="Helvetica Neue"/>
+          <w:sz w:val="20"/>
+          <w:szCs w:val="20"/>
+          <w:rtl w:val="0"/>
+        </w:rPr>
+        <w:t xml:space="preserve">An organization open to share knowledge and experience of web development in many topics.</w:t>
+      </w:r>
+      <w:r>
+        <w:rPr>
+          <w:rtl w:val="0"/>
+        </w:rPr>
+      </w:r>
+    </w:p>
+    <w:p>
+      <w:pPr>
+        <w:widowControl w:val="0"/>
+        <w:numPr>
+          <w:ilvl w:val="0"/>
+          <w:numId w:val="3"/>
+        </w:numPr>
+        <w:ind w:left="360" w:hanging="360"/>
+        <w:jc w:val="both"/>
+        <w:rPr>
+          <w:rFonts w:ascii="Helvetica Neue" w:cs="Helvetica Neue" w:eastAsia="Helvetica Neue" w:hAnsi="Helvetica Neue"/>
+          <w:color w:val="434343"/>
+          <w:sz w:val="18"/>
+          <w:szCs w:val="18"/>
+        </w:rPr>
+      </w:pPr>
+      <w:r>
+        <w:rPr>
+          <w:rFonts w:ascii="Helvetica Neue" w:cs="Helvetica Neue" w:eastAsia="Helvetica Neue" w:hAnsi="Helvetica Neue"/>
+          <w:color w:val="434343"/>
+          <w:sz w:val="20"/>
+          <w:szCs w:val="20"/>
+          <w:rtl w:val="0"/>
+        </w:rPr>
+        <w:t xml:space="preserve">Initiated the architect design for the blog platform, applying techniques like atomic design, compound components, and single entry points boosting up the onboarding process by 25%.</w:t>
+      </w:r>
+    </w:p>
+    <w:p>
+      <w:pPr>
+        <w:widowControl w:val="0"/>
+        <w:numPr>
+          <w:ilvl w:val="0"/>
+          <w:numId w:val="3"/>
+        </w:numPr>
+        <w:ind w:left="360" w:hanging="360"/>
+        <w:jc w:val="both"/>
+        <w:rPr>
+          <w:rFonts w:ascii="Helvetica Neue" w:cs="Helvetica Neue" w:eastAsia="Helvetica Neue" w:hAnsi="Helvetica Neue"/>
+          <w:color w:val="434343"/>
+          <w:sz w:val="18"/>
+          <w:szCs w:val="18"/>
+        </w:rPr>
+      </w:pPr>
+      <w:r>
+        <w:rPr>
+          <w:rFonts w:ascii="Helvetica Neue" w:cs="Helvetica Neue" w:eastAsia="Helvetica Neue" w:hAnsi="Helvetica Neue"/>
+          <w:color w:val="434343"/>
+          <w:sz w:val="20"/>
+          <w:szCs w:val="20"/>
+          <w:rtl w:val="0"/>
+        </w:rPr>
+        <w:t xml:space="preserve">Implemented authentication process for user login and the verification checking with JWT and NodeMailer to provide secure user access.</w:t>
+      </w:r>
+    </w:p>
+    <w:p>
+      <w:pPr>
+        <w:widowControl w:val="0"/>
+        <w:numPr>
+          <w:ilvl w:val="0"/>
+          <w:numId w:val="3"/>
+        </w:numPr>
+        <w:ind w:left="360" w:hanging="360"/>
+        <w:jc w:val="both"/>
+        <w:rPr>
+          <w:rFonts w:ascii="Helvetica Neue" w:cs="Helvetica Neue" w:eastAsia="Helvetica Neue" w:hAnsi="Helvetica Neue"/>
+          <w:color w:val="434343"/>
+          <w:sz w:val="18"/>
+          <w:szCs w:val="18"/>
+        </w:rPr>
+        <w:sectPr>
+          <w:type w:val="continuous"/>
+          <w:pgSz w:h="15840" w:w="12240" w:orient="portrait"/>
+          <w:pgMar w:bottom="576" w:top="576" w:left="720" w:right="720" w:header="720" w:footer="720"/>
+        </w:sectPr>
+      </w:pPr>
+      <w:r>
+        <w:rPr>
+          <w:rFonts w:ascii="Helvetica Neue" w:cs="Helvetica Neue" w:eastAsia="Helvetica Neue" w:hAnsi="Helvetica Neue"/>
+          <w:color w:val="434343"/>
+          <w:sz w:val="20"/>
+          <w:szCs w:val="20"/>
+          <w:rtl w:val="0"/>
+        </w:rPr>
+        <w:t xml:space="preserve">Maintained state management, input validations, and error handling for all forms using React, Chakra UI, Formik, and Yup to scale submission type components by x3.</w:t>
+      </w:r>
+    </w:p>
+    <w:p>
+      <w:pPr>
+        <w:tabs>
+          <w:tab w:val="right" w:pos="10800"/>
+        </w:tabs>
+        <w:rPr>
+          <w:rFonts w:ascii="Helvetica Neue" w:cs="Helvetica Neue" w:eastAsia="Helvetica Neue" w:hAnsi="Helvetica Neue"/>
+          <w:color w:val="666666"/>
+          <w:sz w:val="20"/>
+          <w:szCs w:val="20"/>
+        </w:rPr>
+      </w:pPr>
+      <w:r>
+        <w:rPr>
+          <w:rFonts w:ascii="Helvetica Neue" w:cs="Helvetica Neue" w:eastAsia="Helvetica Neue" w:hAnsi="Helvetica Neue"/>
+          <w:b w:val="1"/>
+          <w:sz w:val="20"/>
+          <w:szCs w:val="20"/>
+          <w:rtl w:val="0"/>
+        </w:rPr>
+        <w:t xml:space="preserve">UI Developer </w:t>
+      </w:r>
+      <w:r>
+        <w:rPr>
+          <w:rFonts w:ascii="Helvetica Neue" w:cs="Helvetica Neue" w:eastAsia="Helvetica Neue" w:hAnsi="Helvetica Neue"/>
+          <w:b w:val="1"/>
+          <w:color w:val="666666"/>
+          <w:sz w:val="20"/>
+          <w:szCs w:val="20"/>
+          <w:rtl w:val="0"/>
+        </w:rPr>
+        <w:t xml:space="preserve">| Netflix Clone </w:t>
+      </w:r>
+      <w:r>
+        <w:rPr>
+          <w:rFonts w:ascii="Helvetica Neue" w:cs="Helvetica Neue" w:eastAsia="Helvetica Neue" w:hAnsi="Helvetica Neue"/>
+          <w:color w:val="666666"/>
+          <w:sz w:val="20"/>
+          <w:szCs w:val="20"/>
+          <w:rtl w:val="0"/>
+        </w:rPr>
+        <w:t xml:space="preserve">[</w:t>
+      </w:r>
+      <w:hyperlink r:id="rId12">
         <w:r>
           <w:rPr>
             <w:rFonts w:ascii="Helvetica Neue" w:cs="Helvetica Neue" w:eastAsia="Helvetica Neue" w:hAnsi="Helvetica Neue"/>
@@ -1155,7 +1326,7 @@
         </w:rPr>
         <w:t xml:space="preserve"> \ </w:t>
       </w:r>
-      <w:hyperlink r:id="rId12">
+      <w:hyperlink r:id="rId13">
         <w:r>
           <w:rPr>
             <w:rFonts w:ascii="Helvetica Neue" w:cs="Helvetica Neue" w:eastAsia="Helvetica Neue" w:hAnsi="Helvetica Neue"/>
@@ -1177,205 +1348,6 @@
         </w:rPr>
         <w:t xml:space="preserve">]</w:t>
         <w:tab/>
-        <w:t xml:space="preserve">August 2021 - Sept 2021</w:t>
-      </w:r>
-    </w:p>
-    <w:p>
-      <w:pPr>
-        <w:rPr>
-          <w:rFonts w:ascii="Helvetica Neue" w:cs="Helvetica Neue" w:eastAsia="Helvetica Neue" w:hAnsi="Helvetica Neue"/>
-          <w:sz w:val="14"/>
-          <w:szCs w:val="14"/>
-        </w:rPr>
-      </w:pPr>
-      <w:r>
-        <w:rPr>
-          <w:rFonts w:ascii="Helvetica Neue" w:cs="Helvetica Neue" w:eastAsia="Helvetica Neue" w:hAnsi="Helvetica Neue"/>
-          <w:sz w:val="20"/>
-          <w:szCs w:val="20"/>
-          <w:rtl w:val="0"/>
-        </w:rPr>
-        <w:t xml:space="preserve">An organization open to share knowledge and experience of web development in many topics.</w:t>
-      </w:r>
-      <w:r>
-        <w:rPr>
-          <w:rtl w:val="0"/>
-        </w:rPr>
-      </w:r>
-    </w:p>
-    <w:p>
-      <w:pPr>
-        <w:widowControl w:val="0"/>
-        <w:numPr>
-          <w:ilvl w:val="0"/>
-          <w:numId w:val="3"/>
-        </w:numPr>
-        <w:ind w:left="360" w:hanging="360"/>
-        <w:jc w:val="both"/>
-        <w:rPr>
-          <w:rFonts w:ascii="Helvetica Neue" w:cs="Helvetica Neue" w:eastAsia="Helvetica Neue" w:hAnsi="Helvetica Neue"/>
-          <w:color w:val="434343"/>
-          <w:sz w:val="18"/>
-          <w:szCs w:val="18"/>
-        </w:rPr>
-      </w:pPr>
-      <w:r>
-        <w:rPr>
-          <w:rFonts w:ascii="Helvetica Neue" w:cs="Helvetica Neue" w:eastAsia="Helvetica Neue" w:hAnsi="Helvetica Neue"/>
-          <w:color w:val="434343"/>
-          <w:sz w:val="20"/>
-          <w:szCs w:val="20"/>
-          <w:rtl w:val="0"/>
-        </w:rPr>
-        <w:t xml:space="preserve">Initiated the architect design for the blog platform, applying techniques like atomic design, compound components, and single entry points boosting up the onboarding process by 25%.</w:t>
-      </w:r>
-    </w:p>
-    <w:p>
-      <w:pPr>
-        <w:widowControl w:val="0"/>
-        <w:numPr>
-          <w:ilvl w:val="0"/>
-          <w:numId w:val="3"/>
-        </w:numPr>
-        <w:ind w:left="360" w:hanging="360"/>
-        <w:jc w:val="both"/>
-        <w:rPr>
-          <w:rFonts w:ascii="Helvetica Neue" w:cs="Helvetica Neue" w:eastAsia="Helvetica Neue" w:hAnsi="Helvetica Neue"/>
-          <w:color w:val="434343"/>
-          <w:sz w:val="18"/>
-          <w:szCs w:val="18"/>
-        </w:rPr>
-      </w:pPr>
-      <w:r>
-        <w:rPr>
-          <w:rFonts w:ascii="Helvetica Neue" w:cs="Helvetica Neue" w:eastAsia="Helvetica Neue" w:hAnsi="Helvetica Neue"/>
-          <w:color w:val="434343"/>
-          <w:sz w:val="20"/>
-          <w:szCs w:val="20"/>
-          <w:rtl w:val="0"/>
-        </w:rPr>
-        <w:t xml:space="preserve">Implemented authentication process for user login and the verification checking with JWT and NodeMailer to provide secure user access.</w:t>
-      </w:r>
-    </w:p>
-    <w:p>
-      <w:pPr>
-        <w:widowControl w:val="0"/>
-        <w:numPr>
-          <w:ilvl w:val="0"/>
-          <w:numId w:val="3"/>
-        </w:numPr>
-        <w:ind w:left="360" w:hanging="360"/>
-        <w:jc w:val="both"/>
-        <w:rPr>
-          <w:rFonts w:ascii="Helvetica Neue" w:cs="Helvetica Neue" w:eastAsia="Helvetica Neue" w:hAnsi="Helvetica Neue"/>
-          <w:color w:val="434343"/>
-          <w:sz w:val="18"/>
-          <w:szCs w:val="18"/>
-        </w:rPr>
-        <w:sectPr>
-          <w:type w:val="continuous"/>
-          <w:pgSz w:h="15840" w:w="12240" w:orient="portrait"/>
-          <w:pgMar w:bottom="576" w:top="576" w:left="720" w:right="720" w:header="720" w:footer="720"/>
-        </w:sectPr>
-      </w:pPr>
-      <w:r>
-        <w:rPr>
-          <w:rFonts w:ascii="Helvetica Neue" w:cs="Helvetica Neue" w:eastAsia="Helvetica Neue" w:hAnsi="Helvetica Neue"/>
-          <w:color w:val="434343"/>
-          <w:sz w:val="20"/>
-          <w:szCs w:val="20"/>
-          <w:rtl w:val="0"/>
-        </w:rPr>
-        <w:t xml:space="preserve">Maintained state management, input validations, and error handling for all forms using React, Chakra UI, Formik, and Yup to scale submission type components by x3.</w:t>
-      </w:r>
-    </w:p>
-    <w:p>
-      <w:pPr>
-        <w:tabs>
-          <w:tab w:val="right" w:pos="10800"/>
-        </w:tabs>
-        <w:rPr>
-          <w:rFonts w:ascii="Helvetica Neue" w:cs="Helvetica Neue" w:eastAsia="Helvetica Neue" w:hAnsi="Helvetica Neue"/>
-          <w:color w:val="666666"/>
-          <w:sz w:val="20"/>
-          <w:szCs w:val="20"/>
-        </w:rPr>
-      </w:pPr>
-      <w:r>
-        <w:rPr>
-          <w:rFonts w:ascii="Helvetica Neue" w:cs="Helvetica Neue" w:eastAsia="Helvetica Neue" w:hAnsi="Helvetica Neue"/>
-          <w:b w:val="1"/>
-          <w:sz w:val="20"/>
-          <w:szCs w:val="20"/>
-          <w:rtl w:val="0"/>
-        </w:rPr>
-        <w:t xml:space="preserve">UI Developer </w:t>
-      </w:r>
-      <w:r>
-        <w:rPr>
-          <w:rFonts w:ascii="Helvetica Neue" w:cs="Helvetica Neue" w:eastAsia="Helvetica Neue" w:hAnsi="Helvetica Neue"/>
-          <w:b w:val="1"/>
-          <w:color w:val="666666"/>
-          <w:sz w:val="20"/>
-          <w:szCs w:val="20"/>
-          <w:rtl w:val="0"/>
-        </w:rPr>
-        <w:t xml:space="preserve">| Netflix Clone </w:t>
-      </w:r>
-      <w:r>
-        <w:rPr>
-          <w:rFonts w:ascii="Helvetica Neue" w:cs="Helvetica Neue" w:eastAsia="Helvetica Neue" w:hAnsi="Helvetica Neue"/>
-          <w:color w:val="666666"/>
-          <w:sz w:val="20"/>
-          <w:szCs w:val="20"/>
-          <w:rtl w:val="0"/>
-        </w:rPr>
-        <w:t xml:space="preserve">[</w:t>
-      </w:r>
-      <w:hyperlink r:id="rId13">
-        <w:r>
-          <w:rPr>
-            <w:rFonts w:ascii="Helvetica Neue" w:cs="Helvetica Neue" w:eastAsia="Helvetica Neue" w:hAnsi="Helvetica Neue"/>
-            <w:color w:val="1155cc"/>
-            <w:sz w:val="20"/>
-            <w:szCs w:val="20"/>
-            <w:rtl w:val="0"/>
-          </w:rPr>
-          <w:t xml:space="preserve">web app</w:t>
-        </w:r>
-      </w:hyperlink>
-      <w:r>
-        <w:rPr>
-          <w:rFonts w:ascii="Helvetica Neue" w:cs="Helvetica Neue" w:eastAsia="Helvetica Neue" w:hAnsi="Helvetica Neue"/>
-          <w:color w:val="666666"/>
-          <w:sz w:val="20"/>
-          <w:szCs w:val="20"/>
-          <w:rtl w:val="0"/>
-        </w:rPr>
-        <w:t xml:space="preserve"> \ </w:t>
-      </w:r>
-      <w:hyperlink r:id="rId14">
-        <w:r>
-          <w:rPr>
-            <w:rFonts w:ascii="Helvetica Neue" w:cs="Helvetica Neue" w:eastAsia="Helvetica Neue" w:hAnsi="Helvetica Neue"/>
-            <w:color w:val="1155cc"/>
-            <w:sz w:val="20"/>
-            <w:szCs w:val="20"/>
-            <w:rtl w:val="0"/>
-          </w:rPr>
-          <w:t xml:space="preserve">code</w:t>
-        </w:r>
-      </w:hyperlink>
-      <w:r>
-        <w:rPr>
-          <w:rFonts w:ascii="Helvetica Neue" w:cs="Helvetica Neue" w:eastAsia="Helvetica Neue" w:hAnsi="Helvetica Neue"/>
-          <w:color w:val="666666"/>
-          <w:sz w:val="20"/>
-          <w:szCs w:val="20"/>
-          <w:rtl w:val="0"/>
-        </w:rPr>
-        <w:t xml:space="preserve">]</w:t>
-        <w:tab/>
         <w:t xml:space="preserve">May 2021 - June 2021</w:t>
       </w:r>
     </w:p>
@@ -1536,7 +1508,7 @@
         </w:rPr>
         <w:t xml:space="preserve">[</w:t>
       </w:r>
-      <w:hyperlink r:id="rId15">
+      <w:hyperlink r:id="rId14">
         <w:r>
           <w:rPr>
             <w:rFonts w:ascii="Helvetica Neue" w:cs="Helvetica Neue" w:eastAsia="Helvetica Neue" w:hAnsi="Helvetica Neue"/>
@@ -1558,7 +1530,7 @@
         </w:rPr>
         <w:t xml:space="preserve"> \ </w:t>
       </w:r>
-      <w:hyperlink r:id="rId16">
+      <w:hyperlink r:id="rId15">
         <w:r>
           <w:rPr>
             <w:rFonts w:ascii="Helvetica Neue" w:cs="Helvetica Neue" w:eastAsia="Helvetica Neue" w:hAnsi="Helvetica Neue"/>

</xml_diff>